<commit_message>
ya se puedo editar las tablas y poner imagenes
</commit_message>
<xml_diff>
--- a/WebApplication1/Template/Formato Construcción OCT.docx
+++ b/WebApplication1/Template/Formato Construcción OCT.docx
@@ -5125,23 +5125,6 @@
     </w:p>
     <w:p>
       <w:pPr>
-        <w:rPr>
-          <w:rFonts w:eastAsia="Times New Roman"/>
-          <w:lang w:eastAsia="es-ES"/>
-        </w:rPr>
-      </w:pPr>
-    </w:p>
-    <w:p>
-      <w:pPr>
-        <w:jc w:val="left"/>
-        <w:rPr>
-          <w:rFonts w:eastAsia="Times New Roman"/>
-          <w:lang w:eastAsia="es-ES"/>
-        </w:rPr>
-      </w:pPr>
-    </w:p>
-    <w:p>
-      <w:pPr>
         <w:jc w:val="left"/>
         <w:rPr>
           <w:rFonts w:cs="Calibri"/>
@@ -5149,124 +5132,50 @@
           <w:highlight w:val="yellow"/>
         </w:rPr>
       </w:pPr>
-      <w:r>
-        <w:rPr>
-          <w:rFonts w:cs="Calibri"/>
-          <w:color w:val="0070C0"/>
-        </w:rPr>
-        <w:t>$</w:t>
-      </w:r>
-      <w:r>
-        <w:rPr>
-          <w:rFonts w:cs="Calibri"/>
-          <w:color w:val="0070C0"/>
-          <w:highlight w:val="yellow"/>
-        </w:rPr>
-        <w:t>{{Archivo: _____}} [obtener los</w:t>
-      </w:r>
-      <w:r>
-        <w:rPr>
-          <w:rFonts w:cs="Calibri"/>
-          <w:color w:val="0070C0"/>
-          <w:highlight w:val="yellow"/>
-        </w:rPr>
-        <w:t xml:space="preserve"> códigos de </w:t>
-      </w:r>
-      <w:r>
-        <w:rPr>
-          <w:rFonts w:cs="Calibri"/>
-          <w:color w:val="0070C0"/>
-          <w:highlight w:val="yellow"/>
-        </w:rPr>
-        <w:t xml:space="preserve">archivos por el número de trámite, </w:t>
-      </w:r>
-      <w:r>
-        <w:rPr>
-          <w:rFonts w:cs="Calibri"/>
-          <w:color w:val="0070C0"/>
-          <w:highlight w:val="yellow"/>
-        </w:rPr>
-        <w:t xml:space="preserve">luego </w:t>
-      </w:r>
-      <w:r>
-        <w:rPr>
-          <w:rFonts w:cs="Calibri"/>
-          <w:color w:val="0070C0"/>
-          <w:highlight w:val="yellow"/>
-        </w:rPr>
-        <w:t xml:space="preserve">puedes obtener el archivo con el servicio </w:t>
-      </w:r>
-      <w:proofErr w:type="spellStart"/>
-      <w:r>
-        <w:rPr>
-          <w:rFonts w:cs="Calibri"/>
-          <w:color w:val="0070C0"/>
-          <w:highlight w:val="yellow"/>
-        </w:rPr>
-        <w:t>InspRiesgoEnvioArchivo</w:t>
-      </w:r>
-      <w:proofErr w:type="spellEnd"/>
-      <w:r>
-        <w:rPr>
-          <w:rFonts w:cs="Calibri"/>
-          <w:color w:val="0070C0"/>
-          <w:highlight w:val="yellow"/>
-        </w:rPr>
-        <w:t xml:space="preserve"> a través de su código</w:t>
-      </w:r>
-      <w:r>
-        <w:rPr>
-          <w:rFonts w:cs="Calibri"/>
-          <w:color w:val="0070C0"/>
-          <w:highlight w:val="yellow"/>
-        </w:rPr>
-        <w:t xml:space="preserve">, </w:t>
-      </w:r>
-      <w:proofErr w:type="spellStart"/>
-      <w:r>
-        <w:rPr>
-          <w:rFonts w:cs="Calibri"/>
-          <w:color w:val="0070C0"/>
-          <w:highlight w:val="yellow"/>
-        </w:rPr>
-        <w:t>num_tramite</w:t>
-      </w:r>
-      <w:proofErr w:type="spellEnd"/>
-      <w:r>
-        <w:rPr>
-          <w:rFonts w:cs="Calibri"/>
-          <w:color w:val="0070C0"/>
-          <w:highlight w:val="yellow"/>
-        </w:rPr>
-        <w:t xml:space="preserve"> + </w:t>
-      </w:r>
-      <w:proofErr w:type="spellStart"/>
-      <w:r>
-        <w:rPr>
-          <w:rFonts w:cs="Calibri"/>
-          <w:color w:val="0070C0"/>
-          <w:highlight w:val="yellow"/>
-        </w:rPr>
-        <w:t>tipo_archivo</w:t>
-      </w:r>
-      <w:proofErr w:type="spellEnd"/>
-      <w:r>
-        <w:rPr>
-          <w:rFonts w:cs="Calibri"/>
-          <w:color w:val="0070C0"/>
-          <w:highlight w:val="yellow"/>
-        </w:rPr>
-        <w:t>=3</w:t>
-      </w:r>
-      <w:r>
-        <w:rPr>
-          <w:rFonts w:cs="Calibri"/>
-          <w:color w:val="0070C0"/>
-          <w:highlight w:val="yellow"/>
-        </w:rPr>
-        <w:t>]</w:t>
-      </w:r>
-    </w:p>
+    </w:p>
+    <w:tbl>
+      <w:tblPr>
+        <w:tblStyle w:val="Tablaconcuadrcula"/>
+        <w:tblW w:w="0" w:type="auto"/>
+        <w:tblLook w:val="04A0" w:firstRow="1" w:lastRow="0" w:firstColumn="1" w:lastColumn="0" w:noHBand="0" w:noVBand="1"/>
+      </w:tblPr>
+      <w:tblGrid>
+        <w:gridCol w:w="4247"/>
+        <w:gridCol w:w="4247"/>
+      </w:tblGrid>
+      <w:tr>
+        <w:tc>
+          <w:tcPr>
+            <w:tcW w:w="4247" w:type="dxa"/>
+          </w:tcPr>
+          <w:p>
+            <w:pPr>
+              <w:jc w:val="left"/>
+              <w:rPr>
+                <w:rFonts w:cs="Calibri"/>
+                <w:color w:val="0070C0"/>
+                <w:highlight w:val="yellow"/>
+              </w:rPr>
+            </w:pPr>
+          </w:p>
+        </w:tc>
+        <w:tc>
+          <w:tcPr>
+            <w:tcW w:w="4247" w:type="dxa"/>
+          </w:tcPr>
+          <w:p>
+            <w:pPr>
+              <w:jc w:val="left"/>
+              <w:rPr>
+                <w:rFonts w:cs="Calibri"/>
+                <w:color w:val="0070C0"/>
+                <w:highlight w:val="yellow"/>
+              </w:rPr>
+            </w:pPr>
+          </w:p>
+        </w:tc>
+      </w:tr>
+    </w:tbl>
     <w:p>
       <w:pPr>
         <w:jc w:val="left"/>
@@ -7022,28 +6931,28 @@
       </w:pPr>
     </w:lvl>
   </w:abstractNum>
-  <w:num w:numId="1">
+  <w:num w:numId="1" w16cid:durableId="1685017623">
     <w:abstractNumId w:val="7"/>
   </w:num>
-  <w:num w:numId="2">
+  <w:num w:numId="2" w16cid:durableId="1079250041">
     <w:abstractNumId w:val="6"/>
   </w:num>
-  <w:num w:numId="3">
+  <w:num w:numId="3" w16cid:durableId="1663192698">
     <w:abstractNumId w:val="3"/>
   </w:num>
-  <w:num w:numId="4">
+  <w:num w:numId="4" w16cid:durableId="376861585">
     <w:abstractNumId w:val="1"/>
   </w:num>
-  <w:num w:numId="5">
+  <w:num w:numId="5" w16cid:durableId="940062837">
     <w:abstractNumId w:val="4"/>
   </w:num>
-  <w:num w:numId="6">
+  <w:num w:numId="6" w16cid:durableId="1234700985">
     <w:abstractNumId w:val="0"/>
   </w:num>
-  <w:num w:numId="7">
+  <w:num w:numId="7" w16cid:durableId="1600484765">
     <w:abstractNumId w:val="5"/>
   </w:num>
-  <w:num w:numId="8">
+  <w:num w:numId="8" w16cid:durableId="41249178">
     <w:abstractNumId w:val="2"/>
     <w:lvlOverride w:ilvl="0">
       <w:startOverride w:val="1"/>
@@ -8836,6 +8745,7 @@
     <w:rsid w:val="00A22209"/>
     <w:rsid w:val="00B222C1"/>
     <w:rsid w:val="00BA4D53"/>
+    <w:rsid w:val="00BE468A"/>
     <w:rsid w:val="00C42070"/>
     <w:rsid w:val="00E6064C"/>
     <w:rsid w:val="00F124EA"/>

</xml_diff>